<commit_message>
Update questions document with performance metrics for different tested algorithms.
</commit_message>
<xml_diff>
--- a/final_project/questions.docx
+++ b/final_project/questions.docx
@@ -208,7 +208,63 @@
           <w:b w:val="false"/>
           <w:bCs w:val="false"/>
         </w:rPr>
-        <w:t>After removing undesirable features and creating the two new ones, I normalized my features. This was important because some of the financial features went into the millions while many of the email features were single to double digit numbers – something like salary would then completely dwarf email data. I then used `SelectKBest` on my feature list to pick the 5 best features. Initially I had it select 10 features, but the performance of the algorithm was not sufficient. When I had visually inspected different features by plotting earlier on, I noticed that there are not any especially distinct patterns (at least to the eye). I reasoned that perhaps this makes classification a bit messy and that it would be best to simplify matters. When I reduced k to 5, I saw improved recall and precision. The top five features, in terms of predictive power, were 'salary', 'bonus', 'total_stock_value', 'exercised_stock_options', and 'fraction_to_poi' with the respective scores of 24.82, 24.18, 20.79, 18.29, 16.41 (ANOVA F-values). I stuck with the default scoring function because something like `chi2` doesn't make sense with numerical values.</w:t>
+        <w:t xml:space="preserve">After removing undesirable features and creating the two new ones, I normalized my features. This was important because some of the financial features went into the millions while many of the email features were single to double digit numbers – something like salary would then completely dwarf email data. I then used `SelectKBest` on my feature list to pick the 5 best features. Initially I had it select 10 features </w:t>
+      </w:r>
+      <w:r>
+        <w:rPr>
+          <w:b w:val="false"/>
+          <w:bCs w:val="false"/>
+        </w:rPr>
+        <w:t>while using a Gaussian Naive Bayes classifier</w:t>
+      </w:r>
+      <w:r>
+        <w:rPr>
+          <w:b w:val="false"/>
+          <w:bCs w:val="false"/>
+        </w:rPr>
+        <w:t xml:space="preserve">, but the performance of the algorithm was not sufficient </w:t>
+      </w:r>
+      <w:r>
+        <w:rPr>
+          <w:b w:val="false"/>
+          <w:bCs w:val="false"/>
+        </w:rPr>
+        <w:t>(precision: 0.33357, recall: 0.23100)</w:t>
+      </w:r>
+      <w:r>
+        <w:rPr>
+          <w:b w:val="false"/>
+          <w:bCs w:val="false"/>
+        </w:rPr>
+        <w:t xml:space="preserve">. When I had visually inspected different features by plotting earlier on, I noticed that there are not any especially distinct patterns (at least to the eye). I reasoned that perhaps this makes classification a bit messy and that it would be best to simplify matters. When I reduced </w:t>
+      </w:r>
+      <w:r>
+        <w:rPr>
+          <w:b w:val="false"/>
+          <w:bCs w:val="false"/>
+        </w:rPr>
+        <w:t>K</w:t>
+      </w:r>
+      <w:r>
+        <w:rPr>
+          <w:b w:val="false"/>
+          <w:bCs w:val="false"/>
+        </w:rPr>
+        <w:t xml:space="preserve"> to 5, I saw improved recall and precision </w:t>
+      </w:r>
+      <w:r>
+        <w:rPr>
+          <w:b w:val="false"/>
+          <w:bCs w:val="false"/>
+        </w:rPr>
+        <w:t>for the Gaussian Naive Bayes classifier (precision: 0.47400, recall: 35100)</w:t>
+      </w:r>
+      <w:r>
+        <w:rPr>
+          <w:b w:val="false"/>
+          <w:bCs w:val="false"/>
+        </w:rPr>
+        <w:t>. The top five features, in terms of predictive power, were 'salary', 'bonus', 'total_stock_value', 'exercised_stock_options', and 'fraction_to_poi' with the respective scores of 24.82, 24.18, 20.79, 18.29, 16.41 (ANOVA F-values). I stuck with the default scoring function because something like `chi2` doesn't make sense with numerical values.</w:t>
       </w:r>
     </w:p>
     <w:p>
@@ -247,11 +303,121 @@
       </w:pPr>
       <w:r>
         <w:rPr/>
-        <w:t xml:space="preserve">I ended up using a Decision Tree with the `min_samples_split` parameter set to 5. I tried a Decision Tree with different values for that parameter as recommended by my parameter tuning with `GridSearchCV`. I re-tuned the algorithm a few times during the project because my feature selection (as described in the previous answer) was incremental. I also tried a Gaussian Naive Bayes classifier and a Support Vector Machine classifier. They tended to have better accuracy scores (particularly the SVM), but their precision and recall were not better than the Decision Tree classifier. </w:t>
-      </w:r>
-      <w:r>
-        <w:rPr/>
-        <w:t>I evaluated this with a custom function `kfold_eval`, which deployed K-fold cross-validation and reported average scores, precision, and recall.</w:t>
+        <w:t xml:space="preserve">I ended up using a </w:t>
+      </w:r>
+      <w:r>
+        <w:rPr/>
+        <w:t xml:space="preserve">Gaussian Naive Bayes classifier. I also tried </w:t>
+      </w:r>
+      <w:r>
+        <w:rPr/>
+        <w:t xml:space="preserve">Decision Tree </w:t>
+      </w:r>
+      <w:r>
+        <w:rPr/>
+        <w:t xml:space="preserve">classifier </w:t>
+      </w:r>
+      <w:r>
+        <w:rPr/>
+        <w:t xml:space="preserve">with different values for </w:t>
+      </w:r>
+      <w:r>
+        <w:rPr/>
+        <w:t>`min_samples_split`</w:t>
+      </w:r>
+      <w:r>
+        <w:rPr/>
+        <w:t xml:space="preserve"> as recommended by my parameter tuning with `GridSearchCV`. </w:t>
+      </w:r>
+      <w:r>
+        <w:rPr/>
+        <w:t xml:space="preserve">With the 5 best features </w:t>
+      </w:r>
+      <w:r>
+        <w:rPr/>
+        <w:t xml:space="preserve">(as described in the previous answer) </w:t>
+      </w:r>
+      <w:r>
+        <w:rPr/>
+        <w:t xml:space="preserve">and </w:t>
+      </w:r>
+      <w:bookmarkStart w:id="0" w:name="__DdeLink__41_1989005532"/>
+      <w:r>
+        <w:rPr/>
+        <w:t xml:space="preserve">`min_samples_split` </w:t>
+      </w:r>
+      <w:bookmarkEnd w:id="0"/>
+      <w:r>
+        <w:rPr/>
+        <w:t>equal to 2, precision was 0.27428 and recall was 0.27250</w:t>
+      </w:r>
+      <w:r>
+        <w:rPr/>
+        <w:t xml:space="preserve">. </w:t>
+      </w:r>
+      <w:r>
+        <w:rPr/>
+        <w:t xml:space="preserve">Setting `min_samples_split` to 4 yield a precision of 0.266601 and recall of 0.25750; `min_samples_split` set to 5 gave a precision of 0.27428 and recall of 27250. These were worse than my Gaussian Naive Bayes algorithm. </w:t>
+      </w:r>
+    </w:p>
+    <w:p>
+      <w:pPr>
+        <w:pStyle w:val="TextBody"/>
+        <w:tabs>
+          <w:tab w:val="left" w:pos="0" w:leader="none"/>
+        </w:tabs>
+        <w:ind w:left="424" w:hanging="0"/>
+        <w:rPr/>
+      </w:pPr>
+      <w:r>
+        <w:rPr/>
+        <w:t xml:space="preserve">I also tried a a Support Vector Machine classifier. </w:t>
+      </w:r>
+      <w:r>
+        <w:rPr/>
+        <w:t>Out of the box it</w:t>
+      </w:r>
+      <w:r>
+        <w:rPr/>
+        <w:t xml:space="preserve"> tended to have better accuracy scores, but </w:t>
+      </w:r>
+      <w:r>
+        <w:rPr/>
+        <w:t>its</w:t>
+      </w:r>
+      <w:r>
+        <w:rPr/>
+        <w:t xml:space="preserve"> precision and recall were not better. </w:t>
+      </w:r>
+      <w:r>
+        <w:rPr/>
+        <w:t xml:space="preserve">Trying to tune it with `GridSearchCV` was painfully slow so I opted not to continue with an SVM. </w:t>
+      </w:r>
+    </w:p>
+    <w:p>
+      <w:pPr>
+        <w:pStyle w:val="TextBody"/>
+        <w:tabs>
+          <w:tab w:val="left" w:pos="0" w:leader="none"/>
+        </w:tabs>
+        <w:ind w:left="424" w:hanging="0"/>
+        <w:rPr/>
+      </w:pPr>
+      <w:r>
+        <w:rPr/>
+        <w:t xml:space="preserve">Before passing my algorithm and features to `tester.py`, </w:t>
+      </w:r>
+      <w:r>
+        <w:rPr/>
+        <w:t xml:space="preserve">I evaluated </w:t>
+      </w:r>
+      <w:r>
+        <w:rPr/>
+        <w:t>my algorithm and features</w:t>
+      </w:r>
+      <w:r>
+        <w:rPr/>
+        <w:t xml:space="preserve"> with a custom function `kfold_eval`, which deployed K-fold cross-validation and reported average scores, precision, and recall.</w:t>
       </w:r>
     </w:p>
     <w:p>
@@ -388,15 +554,7 @@
       </w:pPr>
       <w:r>
         <w:rPr/>
-        <w:t xml:space="preserve">I used three metrics to evaluate my algorithm's performance: accuracy score, precision, and recall. Accuracy score is the most intuitive of the bunch. It is the number of items labeled correctly out of all items labeled. While this makes sense, it is not good when your data inherently has a lot more of one label than any of the other labels. This is the case in this Enron scandal project. The data has very few POIs and many non-POIs. If the algorithm were to predict non-POI randomly, chances are that it would be correct because most data points are non-POI regardless of features. My algorithm's accuracy </w:t>
-      </w:r>
-      <w:r>
-        <w:rPr/>
-        <w:t>is</w:t>
-      </w:r>
-      <w:r>
-        <w:rPr/>
-        <w:t xml:space="preserve"> 0.83393.</w:t>
+        <w:t>I used three metrics to evaluate my algorithm's performance: accuracy score, precision, and recall. Accuracy score is the most intuitive of the bunch. It is the number of items labeled correctly out of all items labeled. While this makes sense, it is not good when your data inherently has a lot more of one label than any of the other labels. This is the case in this Enron scandal project. The data has very few POIs and many non-POIs. If the algorithm were to predict non-POI randomly, chances are that it would be correct because most data points are non-POI regardless of features. My algorithm's accuracy is 0.83393.</w:t>
       </w:r>
     </w:p>
     <w:p>
@@ -411,43 +569,7 @@
       </w:pPr>
       <w:r>
         <w:rPr/>
-        <w:t xml:space="preserve">Because that is not sufficient, I also used precision and recall to evaluate my algorithm. Recall, sometimes called sensitivity or true positive rate, measures the number of relevant samples (say, POI, for example) correctly </w:t>
-      </w:r>
-      <w:r>
-        <w:rPr/>
-        <w:t>labeled</w:t>
-      </w:r>
-      <w:r>
-        <w:rPr/>
-        <w:t xml:space="preserve"> out of all possible relevant samples (POIs). A low recall, therefore, misses a lot of POIs. My </w:t>
-      </w:r>
-      <w:r>
-        <w:rPr/>
-        <w:t>recall</w:t>
-      </w:r>
-      <w:r>
-        <w:rPr/>
-        <w:t xml:space="preserve">, according to the `tester.py` script, </w:t>
-      </w:r>
-      <w:r>
-        <w:rPr/>
-        <w:t>is</w:t>
-      </w:r>
-      <w:r>
-        <w:rPr/>
-        <w:t xml:space="preserve"> </w:t>
-      </w:r>
-      <w:r>
-        <w:rPr/>
-        <w:t>0.30400</w:t>
-      </w:r>
-      <w:r>
-        <w:rPr/>
-        <w:t xml:space="preserve">. Precision, also called positive predictive value, measures the number of correctly labeled items out of all items with that label (correctly or not). A low precision then </w:t>
-      </w:r>
-      <w:r>
-        <w:rPr/>
-        <w:t>is when many false positives exist. My algorithm's precision is 0.35618.</w:t>
+        <w:t>Because that is not sufficient, I also used precision and recall to evaluate my algorithm. Recall, sometimes called sensitivity or true positive rate, measures the number of relevant samples (say, POI, for example) correctly labeled out of all possible relevant samples (POIs). A low recall, therefore, misses a lot of POIs. My recall, according to the `tester.py` script, is 0.30400. Precision, also called positive predictive value, measures the number of correctly labeled items out of all items with that label (correctly or not). A low precision then is when many false positives exist. My algorithm's precision is 0.35618.</w:t>
       </w:r>
     </w:p>
     <w:sectPr>

</xml_diff>

<commit_message>
Update parameter tuning answer in questions.docx
</commit_message>
<xml_diff>
--- a/final_project/questions.docx
+++ b/final_project/questions.docx
@@ -208,63 +208,7 @@
           <w:b w:val="false"/>
           <w:bCs w:val="false"/>
         </w:rPr>
-        <w:t xml:space="preserve">After removing undesirable features and creating the two new ones, I normalized my features. This was important because some of the financial features went into the millions while many of the email features were single to double digit numbers – something like salary would then completely dwarf email data. I then used `SelectKBest` on my feature list to pick the 5 best features. Initially I had it select 10 features </w:t>
-      </w:r>
-      <w:r>
-        <w:rPr>
-          <w:b w:val="false"/>
-          <w:bCs w:val="false"/>
-        </w:rPr>
-        <w:t>while using a Gaussian Naive Bayes classifier</w:t>
-      </w:r>
-      <w:r>
-        <w:rPr>
-          <w:b w:val="false"/>
-          <w:bCs w:val="false"/>
-        </w:rPr>
-        <w:t xml:space="preserve">, but the performance of the algorithm was not sufficient </w:t>
-      </w:r>
-      <w:r>
-        <w:rPr>
-          <w:b w:val="false"/>
-          <w:bCs w:val="false"/>
-        </w:rPr>
-        <w:t>(precision: 0.33357, recall: 0.23100)</w:t>
-      </w:r>
-      <w:r>
-        <w:rPr>
-          <w:b w:val="false"/>
-          <w:bCs w:val="false"/>
-        </w:rPr>
-        <w:t xml:space="preserve">. When I had visually inspected different features by plotting earlier on, I noticed that there are not any especially distinct patterns (at least to the eye). I reasoned that perhaps this makes classification a bit messy and that it would be best to simplify matters. When I reduced </w:t>
-      </w:r>
-      <w:r>
-        <w:rPr>
-          <w:b w:val="false"/>
-          <w:bCs w:val="false"/>
-        </w:rPr>
-        <w:t>K</w:t>
-      </w:r>
-      <w:r>
-        <w:rPr>
-          <w:b w:val="false"/>
-          <w:bCs w:val="false"/>
-        </w:rPr>
-        <w:t xml:space="preserve"> to 5, I saw improved recall and precision </w:t>
-      </w:r>
-      <w:r>
-        <w:rPr>
-          <w:b w:val="false"/>
-          <w:bCs w:val="false"/>
-        </w:rPr>
-        <w:t>for the Gaussian Naive Bayes classifier (precision: 0.47400, recall: 35100)</w:t>
-      </w:r>
-      <w:r>
-        <w:rPr>
-          <w:b w:val="false"/>
-          <w:bCs w:val="false"/>
-        </w:rPr>
-        <w:t>. The top five features, in terms of predictive power, were 'salary', 'bonus', 'total_stock_value', 'exercised_stock_options', and 'fraction_to_poi' with the respective scores of 24.82, 24.18, 20.79, 18.29, 16.41 (ANOVA F-values). I stuck with the default scoring function because something like `chi2` doesn't make sense with numerical values.</w:t>
+        <w:t>After removing undesirable features and creating the two new ones, I normalized my features. This was important because some of the financial features went into the millions while many of the email features were single to double digit numbers – something like salary would then completely dwarf email data. I then used `SelectKBest` on my feature list to pick the 5 best features. Initially I had it select 10 features while using a Gaussian Naive Bayes classifier, but the performance of the algorithm was not sufficient (precision: 0.33357, recall: 0.23100). When I had visually inspected different features by plotting earlier on, I noticed that there are not any especially distinct patterns (at least to the eye). I reasoned that perhaps this makes classification a bit messy and that it would be best to simplify matters. When I reduced K to 5, I saw improved recall and precision for the Gaussian Naive Bayes classifier (precision: 0.47400, recall: 35100). The top five features, in terms of predictive power, were 'salary', 'bonus', 'total_stock_value', 'exercised_stock_options', and 'fraction_to_poi' with the respective scores of 24.82, 24.18, 20.79, 18.29, 16.41 (ANOVA F-values). I stuck with the default scoring function because something like `chi2` doesn't make sense with numerical values.</w:t>
       </w:r>
     </w:p>
     <w:p>
@@ -303,43 +247,7 @@
       </w:pPr>
       <w:r>
         <w:rPr/>
-        <w:t xml:space="preserve">I ended up using a </w:t>
-      </w:r>
-      <w:r>
-        <w:rPr/>
-        <w:t xml:space="preserve">Gaussian Naive Bayes classifier. I also tried </w:t>
-      </w:r>
-      <w:r>
-        <w:rPr/>
-        <w:t xml:space="preserve">Decision Tree </w:t>
-      </w:r>
-      <w:r>
-        <w:rPr/>
-        <w:t xml:space="preserve">classifier </w:t>
-      </w:r>
-      <w:r>
-        <w:rPr/>
-        <w:t xml:space="preserve">with different values for </w:t>
-      </w:r>
-      <w:r>
-        <w:rPr/>
-        <w:t>`min_samples_split`</w:t>
-      </w:r>
-      <w:r>
-        <w:rPr/>
-        <w:t xml:space="preserve"> as recommended by my parameter tuning with `GridSearchCV`. </w:t>
-      </w:r>
-      <w:r>
-        <w:rPr/>
-        <w:t xml:space="preserve">With the 5 best features </w:t>
-      </w:r>
-      <w:r>
-        <w:rPr/>
-        <w:t xml:space="preserve">(as described in the previous answer) </w:t>
-      </w:r>
-      <w:r>
-        <w:rPr/>
-        <w:t xml:space="preserve">and </w:t>
+        <w:t xml:space="preserve">I ended up using a Gaussian Naive Bayes classifier. I also tried Decision Tree classifier with different values for `min_samples_split` as recommended by my parameter tuning with `GridSearchCV`. With the 5 best features (as described in the previous answer) and </w:t>
       </w:r>
       <w:bookmarkStart w:id="0" w:name="__DdeLink__41_1989005532"/>
       <w:r>
@@ -349,15 +257,7 @@
       <w:bookmarkEnd w:id="0"/>
       <w:r>
         <w:rPr/>
-        <w:t>equal to 2, precision was 0.27428 and recall was 0.27250</w:t>
-      </w:r>
-      <w:r>
-        <w:rPr/>
-        <w:t xml:space="preserve">. </w:t>
-      </w:r>
-      <w:r>
-        <w:rPr/>
-        <w:t xml:space="preserve">Setting `min_samples_split` to 4 yield a precision of 0.266601 and recall of 0.25750; `min_samples_split` set to 5 gave a precision of 0.27428 and recall of 27250. These were worse than my Gaussian Naive Bayes algorithm. </w:t>
+        <w:t xml:space="preserve">equal to 2, precision was 0.27428 and recall was 0.27250. Setting `min_samples_split` to 4 yield a precision of 0.266601 and recall of 0.25750; `min_samples_split` set to 5 gave a precision of 0.27428 and recall of 27250. These were worse than my Gaussian Naive Bayes algorithm. </w:t>
       </w:r>
     </w:p>
     <w:p>
@@ -371,27 +271,7 @@
       </w:pPr>
       <w:r>
         <w:rPr/>
-        <w:t xml:space="preserve">I also tried a a Support Vector Machine classifier. </w:t>
-      </w:r>
-      <w:r>
-        <w:rPr/>
-        <w:t>Out of the box it</w:t>
-      </w:r>
-      <w:r>
-        <w:rPr/>
-        <w:t xml:space="preserve"> tended to have better accuracy scores, but </w:t>
-      </w:r>
-      <w:r>
-        <w:rPr/>
-        <w:t>its</w:t>
-      </w:r>
-      <w:r>
-        <w:rPr/>
-        <w:t xml:space="preserve"> precision and recall were not better. </w:t>
-      </w:r>
-      <w:r>
-        <w:rPr/>
-        <w:t xml:space="preserve">Trying to tune it with `GridSearchCV` was painfully slow so I opted not to continue with an SVM. </w:t>
+        <w:t xml:space="preserve">I also tried a a Support Vector Machine classifier. Out of the box it tended to have better accuracy scores, but its precision and recall were not better. Trying to tune it with `GridSearchCV` was painfully slow so I opted not to continue with an SVM. </w:t>
       </w:r>
     </w:p>
     <w:p>
@@ -405,19 +285,7 @@
       </w:pPr>
       <w:r>
         <w:rPr/>
-        <w:t xml:space="preserve">Before passing my algorithm and features to `tester.py`, </w:t>
-      </w:r>
-      <w:r>
-        <w:rPr/>
-        <w:t xml:space="preserve">I evaluated </w:t>
-      </w:r>
-      <w:r>
-        <w:rPr/>
-        <w:t>my algorithm and features</w:t>
-      </w:r>
-      <w:r>
-        <w:rPr/>
-        <w:t xml:space="preserve"> with a custom function `kfold_eval`, which deployed K-fold cross-validation and reported average scores, precision, and recall.</w:t>
+        <w:t>Before passing my algorithm and features to `tester.py`, I evaluated my algorithm and features with a custom function `kfold_eval`, which deployed K-fold cross-validation and reported average scores, precision, and recall.</w:t>
       </w:r>
     </w:p>
     <w:p>
@@ -452,7 +320,69 @@
       </w:pPr>
       <w:r>
         <w:rPr/>
-        <w:t xml:space="preserve">Tuning parameters of an algorithm refers to the optimization of hyper-parameters with respect to the algorithm's performance. Algorithms present in sci-kit learn have hyper-parameters that you can set when creating your classifier. Typically they are unique to that algorithm and they frequently can improve the performance of the algorithm in question. As noted above, the Decision Tree algorithm has a hyper-parameter called `min_samples_split` which dictates the minimum number of samples required to further split an internal node. This is useful to tune because it can help protect against overfitting. For my algorithm, I tuned this hyper-parameter using `GridSearchCV` and gave it a parameter space of (2, 3, 4, 5, 6) for `min_samples_split`. 5 ended up giving the best results  when given to my evaluation function. When I was trying out an SVM algorithm, I also attempted to tune it with `GridSearchCV`. I found this to be painfully slow and did not yield better scores, precision, or validation. I therefore opted to not use an SVM. </w:t>
+        <w:t xml:space="preserve">Tuning parameters of an algorithm refers to the optimization of hyper-parameters with respect to the algorithm's performance. Algorithms present in sci-kit learn have hyper-parameters that you can set when creating your classifier. Typically they are unique to that algorithm and they frequently can improve the performance of the algorithm in question. </w:t>
+      </w:r>
+      <w:r>
+        <w:rPr/>
+        <w:t>If a model goes through too much tuning, the model will be get quite good scores on your training data, but will not generalize well to new data; the model will be overfitted. On the other hand, if it is not tuned much or at all, your algorithm may be too general and miss underlying patterns in the data.</w:t>
+      </w:r>
+    </w:p>
+    <w:p>
+      <w:pPr>
+        <w:pStyle w:val="TextBody"/>
+        <w:tabs>
+          <w:tab w:val="left" w:pos="0" w:leader="none"/>
+        </w:tabs>
+        <w:ind w:left="424" w:hanging="0"/>
+        <w:rPr/>
+      </w:pPr>
+      <w:r>
+        <w:rPr/>
+        <w:t xml:space="preserve">As noted above, the Decision Tree algorithm has a hyper-parameter called `min_samples_split` which dictates the minimum number of samples required to further split an internal node. This is useful to tune because it can help protect against overfitting. </w:t>
+      </w:r>
+      <w:r>
+        <w:rPr/>
+        <w:t>When</w:t>
+      </w:r>
+      <w:r>
+        <w:rPr/>
+        <w:t xml:space="preserve"> this hyper-parameter using `GridSearchCV` and gave it a parameter space of (2, 3, 4, 5, 6) for `min_samples_split`. </w:t>
+      </w:r>
+      <w:r>
+        <w:rPr/>
+        <w:t xml:space="preserve">2 and </w:t>
+      </w:r>
+      <w:r>
+        <w:rPr/>
+        <w:t xml:space="preserve">5 ended up giving the best results </w:t>
+      </w:r>
+      <w:r>
+        <w:rPr/>
+        <w:t>for a Decision Tree</w:t>
+      </w:r>
+      <w:r>
+        <w:rPr/>
+        <w:t xml:space="preserve">. When I was trying out an SVM algorithm, I also attempted to tune it with `GridSearchCV` </w:t>
+      </w:r>
+      <w:r>
+        <w:rPr/>
+        <w:t>since it has parameters that can be tuned like `gamma`, `C`, and `kernel`</w:t>
+      </w:r>
+      <w:r>
+        <w:rPr/>
+        <w:t xml:space="preserve">. </w:t>
+      </w:r>
+      <w:r>
+        <w:rPr/>
+        <w:t>For reasons stated in the previous answer,</w:t>
+      </w:r>
+      <w:r>
+        <w:rPr/>
+        <w:t xml:space="preserve"> I opted to not use an SVM. </w:t>
+      </w:r>
+      <w:r>
+        <w:rPr/>
+        <w:t>The algorithm that I ended up using, Gaussian Naive Bayes, did not have any tunable parameters.</w:t>
       </w:r>
     </w:p>
     <w:p>
@@ -554,7 +484,15 @@
       </w:pPr>
       <w:r>
         <w:rPr/>
-        <w:t>I used three metrics to evaluate my algorithm's performance: accuracy score, precision, and recall. Accuracy score is the most intuitive of the bunch. It is the number of items labeled correctly out of all items labeled. While this makes sense, it is not good when your data inherently has a lot more of one label than any of the other labels. This is the case in this Enron scandal project. The data has very few POIs and many non-POIs. If the algorithm were to predict non-POI randomly, chances are that it would be correct because most data points are non-POI regardless of features. My algorithm's accuracy is 0.83393.</w:t>
+        <w:t>I used three metrics to evaluate my algorithm's performance: accuracy score, precision, and recall. Accuracy score is the most intuitive of the bunch. It is the number of items labeled correctly out of all items labeled. While this makes sense, it is not good when your data inherently has a lot more of one label than any of the other labels. This is the case in this Enron scandal project. The data has very few POIs and many non-POIs. If the algorithm were to predict non-POI randomly, chances are that it would be correct because most data points are non-POI regardless of features. My algorithm's accuracy is 0.8</w:t>
+      </w:r>
+      <w:r>
+        <w:rPr/>
+        <w:t>6153</w:t>
+      </w:r>
+      <w:r>
+        <w:rPr/>
+        <w:t>.</w:t>
       </w:r>
     </w:p>
     <w:p>
@@ -569,7 +507,23 @@
       </w:pPr>
       <w:r>
         <w:rPr/>
-        <w:t>Because that is not sufficient, I also used precision and recall to evaluate my algorithm. Recall, sometimes called sensitivity or true positive rate, measures the number of relevant samples (say, POI, for example) correctly labeled out of all possible relevant samples (POIs). A low recall, therefore, misses a lot of POIs. My recall, according to the `tester.py` script, is 0.30400. Precision, also called positive predictive value, measures the number of correctly labeled items out of all items with that label (correctly or not). A low precision then is when many false positives exist. My algorithm's precision is 0.35618.</w:t>
+        <w:t>Because that is not sufficient, I also used precision and recall to evaluate my algorithm. Recall, sometimes called sensitivity or true positive rate, measures the number of relevant samples (say, POI, for example) correctly labeled out of all possible relevant samples (POIs). A low recall, therefore, misses a lot of POIs. My recall, according to the `tester.py` script, is 0.</w:t>
+      </w:r>
+      <w:r>
+        <w:rPr/>
+        <w:t>35100</w:t>
+      </w:r>
+      <w:r>
+        <w:rPr/>
+        <w:t>. Precision, also called positive predictive value, measures the number of correctly labeled items out of all items with that label (correctly or not). A low precision then is when many false positives exist. My algorithm's precision is 0.</w:t>
+      </w:r>
+      <w:r>
+        <w:rPr/>
+        <w:t>47400</w:t>
+      </w:r>
+      <w:r>
+        <w:rPr/>
+        <w:t>.</w:t>
       </w:r>
     </w:p>
     <w:sectPr>

</xml_diff>

<commit_message>
Remove `kfold_eval` function in favor of `train_test_split`.
</commit_message>
<xml_diff>
--- a/final_project/questions.docx
+++ b/final_project/questions.docx
@@ -285,7 +285,33 @@
       </w:pPr>
       <w:r>
         <w:rPr/>
-        <w:t>Before passing my algorithm and features to `tester.py`, I evaluated my algorithm and features with a custom function `kfold_eval`, which deployed K-fold cross-validation and reported average scores, precision, and recall.</w:t>
+        <w:t xml:space="preserve">Before passing my algorithm and features to `tester.py`, I evaluated my algorithm and features </w:t>
+      </w:r>
+      <w:r>
+        <w:rPr/>
+        <w:t>simply</w:t>
+      </w:r>
+      <w:r>
+        <w:rPr/>
+        <w:t xml:space="preserve"> with</w:t>
+      </w:r>
+      <w:r>
+        <w:rPr/>
+        <w:t xml:space="preserve"> </w:t>
+      </w:r>
+      <w:bookmarkStart w:id="1" w:name="__DdeLink__53_779767019"/>
+      <w:r>
+        <w:rPr/>
+        <w:t>`train_test_split`</w:t>
+      </w:r>
+      <w:bookmarkEnd w:id="1"/>
+      <w:r>
+        <w:rPr/>
+        <w:t xml:space="preserve"> and retrieved the </w:t>
+      </w:r>
+      <w:r>
+        <w:rPr/>
+        <w:t>score, precision, and recall.</w:t>
       </w:r>
     </w:p>
     <w:p>
@@ -320,11 +346,7 @@
       </w:pPr>
       <w:r>
         <w:rPr/>
-        <w:t xml:space="preserve">Tuning parameters of an algorithm refers to the optimization of hyper-parameters with respect to the algorithm's performance. Algorithms present in sci-kit learn have hyper-parameters that you can set when creating your classifier. Typically they are unique to that algorithm and they frequently can improve the performance of the algorithm in question. </w:t>
-      </w:r>
-      <w:r>
-        <w:rPr/>
-        <w:t>If a model goes through too much tuning, the model will be get quite good scores on your training data, but will not generalize well to new data; the model will be overfitted. On the other hand, if it is not tuned much or at all, your algorithm may be too general and miss underlying patterns in the data.</w:t>
+        <w:t>Tuning parameters of an algorithm refers to the optimization of hyper-parameters with respect to the algorithm's performance. Algorithms present in sci-kit learn have hyper-parameters that you can set when creating your classifier. Typically they are unique to that algorithm and they frequently can improve the performance of the algorithm in question. If a model goes through too much tuning, the model will be get quite good scores on your training data, but will not generalize well to new data; the model will be overfitted. On the other hand, if it is not tuned much or at all, your algorithm may be too general and miss underlying patterns in the data.</w:t>
       </w:r>
     </w:p>
     <w:p>
@@ -338,51 +360,7 @@
       </w:pPr>
       <w:r>
         <w:rPr/>
-        <w:t xml:space="preserve">As noted above, the Decision Tree algorithm has a hyper-parameter called `min_samples_split` which dictates the minimum number of samples required to further split an internal node. This is useful to tune because it can help protect against overfitting. </w:t>
-      </w:r>
-      <w:r>
-        <w:rPr/>
-        <w:t>When</w:t>
-      </w:r>
-      <w:r>
-        <w:rPr/>
-        <w:t xml:space="preserve"> this hyper-parameter using `GridSearchCV` and gave it a parameter space of (2, 3, 4, 5, 6) for `min_samples_split`. </w:t>
-      </w:r>
-      <w:r>
-        <w:rPr/>
-        <w:t xml:space="preserve">2 and </w:t>
-      </w:r>
-      <w:r>
-        <w:rPr/>
-        <w:t xml:space="preserve">5 ended up giving the best results </w:t>
-      </w:r>
-      <w:r>
-        <w:rPr/>
-        <w:t>for a Decision Tree</w:t>
-      </w:r>
-      <w:r>
-        <w:rPr/>
-        <w:t xml:space="preserve">. When I was trying out an SVM algorithm, I also attempted to tune it with `GridSearchCV` </w:t>
-      </w:r>
-      <w:r>
-        <w:rPr/>
-        <w:t>since it has parameters that can be tuned like `gamma`, `C`, and `kernel`</w:t>
-      </w:r>
-      <w:r>
-        <w:rPr/>
-        <w:t xml:space="preserve">. </w:t>
-      </w:r>
-      <w:r>
-        <w:rPr/>
-        <w:t>For reasons stated in the previous answer,</w:t>
-      </w:r>
-      <w:r>
-        <w:rPr/>
-        <w:t xml:space="preserve"> I opted to not use an SVM. </w:t>
-      </w:r>
-      <w:r>
-        <w:rPr/>
-        <w:t>The algorithm that I ended up using, Gaussian Naive Bayes, did not have any tunable parameters.</w:t>
+        <w:t>As noted above, the Decision Tree algorithm has a hyper-parameter called `min_samples_split` which dictates the minimum number of samples required to further split an internal node. This is useful to tune because it can help protect against overfitting. When this hyper-parameter using `GridSearchCV` and gave it a parameter space of (2, 3, 4, 5, 6) for `min_samples_split`. 2 and 5 ended up giving the best results for a Decision Tree. When I was trying out an SVM algorithm, I also attempted to tune it with `GridSearchCV` since it has parameters that can be tuned like `gamma`, `C`, and `kernel`. For reasons stated in the previous answer, I opted to not use an SVM. The algorithm that I ended up using, Gaussian Naive Bayes, did not have any tunable parameters.</w:t>
       </w:r>
     </w:p>
     <w:p>
@@ -439,7 +417,31 @@
       </w:pPr>
       <w:r>
         <w:rPr/>
-        <w:t>I validated my data by using K-folds cross validation. This is a form of validation that attempts to maximize the learning and validation results from a given amount of data. This is done by splitting the data into different training and validation sets K times and taking the average metric results from those trails.</w:t>
+        <w:t xml:space="preserve">One popular way to do validation is with </w:t>
+      </w:r>
+      <w:r>
+        <w:rPr/>
+        <w:t xml:space="preserve">K-folds cross validation. This is a form of validation that attempts to maximize the learning and validation results from a given amount of data. This is done by splitting the data into different training and validation sets K times and taking the average metric results from those trails. </w:t>
+      </w:r>
+      <w:r>
+        <w:rPr/>
+        <w:t xml:space="preserve">At first I used this method, but then realized that it wasn't matching up with `tester.py`, which deploys </w:t>
+      </w:r>
+      <w:r>
+        <w:rPr/>
+        <w:t>Stratified ShuffleSplit cross-validat</w:t>
+      </w:r>
+      <w:r>
+        <w:rPr/>
+        <w:t>ion</w:t>
+      </w:r>
+      <w:r>
+        <w:rPr/>
+        <w:t xml:space="preserve">. </w:t>
+      </w:r>
+      <w:r>
+        <w:rPr/>
+        <w:t>K-folds is not appropriate for this data set because there are many more non-POI points than POI points. K-folds does not evenly distribute these labels during its trials, leading to unreliable results. Stratified ShuffleSplit cross-validation is the right way to go because it ensures this even distribution during each round of validation. Because this is deployed in `tester.py`, I did a simple “preview” validation (using `train_test_split`) in `poi_id.py`, along with precision and recall metrics, before checking it with `tester.py`.</w:t>
       </w:r>
     </w:p>
     <w:p>
@@ -484,15 +486,7 @@
       </w:pPr>
       <w:r>
         <w:rPr/>
-        <w:t>I used three metrics to evaluate my algorithm's performance: accuracy score, precision, and recall. Accuracy score is the most intuitive of the bunch. It is the number of items labeled correctly out of all items labeled. While this makes sense, it is not good when your data inherently has a lot more of one label than any of the other labels. This is the case in this Enron scandal project. The data has very few POIs and many non-POIs. If the algorithm were to predict non-POI randomly, chances are that it would be correct because most data points are non-POI regardless of features. My algorithm's accuracy is 0.8</w:t>
-      </w:r>
-      <w:r>
-        <w:rPr/>
-        <w:t>6153</w:t>
-      </w:r>
-      <w:r>
-        <w:rPr/>
-        <w:t>.</w:t>
+        <w:t>I used three metrics to evaluate my algorithm's performance: accuracy score, precision, and recall. Accuracy score is the most intuitive of the bunch. It is the number of items labeled correctly out of all items labeled. While this makes sense, it is not good when your data inherently has a lot more of one label than any of the other labels. This is the case in this Enron scandal project. The data has very few POIs and many non-POIs. If the algorithm were to predict non-POI randomly, chances are that it would be correct because most data points are non-POI regardless of features. My algorithm's accuracy is 0.86153.</w:t>
       </w:r>
     </w:p>
     <w:p>
@@ -507,23 +501,7 @@
       </w:pPr>
       <w:r>
         <w:rPr/>
-        <w:t>Because that is not sufficient, I also used precision and recall to evaluate my algorithm. Recall, sometimes called sensitivity or true positive rate, measures the number of relevant samples (say, POI, for example) correctly labeled out of all possible relevant samples (POIs). A low recall, therefore, misses a lot of POIs. My recall, according to the `tester.py` script, is 0.</w:t>
-      </w:r>
-      <w:r>
-        <w:rPr/>
-        <w:t>35100</w:t>
-      </w:r>
-      <w:r>
-        <w:rPr/>
-        <w:t>. Precision, also called positive predictive value, measures the number of correctly labeled items out of all items with that label (correctly or not). A low precision then is when many false positives exist. My algorithm's precision is 0.</w:t>
-      </w:r>
-      <w:r>
-        <w:rPr/>
-        <w:t>47400</w:t>
-      </w:r>
-      <w:r>
-        <w:rPr/>
-        <w:t>.</w:t>
+        <w:t>Because that is not sufficient, I also used precision and recall to evaluate my algorithm. Recall, sometimes called sensitivity or true positive rate, measures the number of relevant samples (say, POI, for example) correctly labeled out of all possible relevant samples (POIs). A low recall, therefore, misses a lot of POIs. My recall, according to the `tester.py` script, is 0.35100. Precision, also called positive predictive value, measures the number of correctly labeled items out of all items with that label (correctly or not). A low precision then is when many false positives exist. My algorithm's precision is 0.47400.</w:t>
       </w:r>
     </w:p>
     <w:sectPr>

</xml_diff>